<commit_message>
new file get the data
</commit_message>
<xml_diff>
--- a/Learning/1.Prepare data/Prepare data.docx
+++ b/Learning/1.Prepare data/Prepare data.docx
@@ -2,7 +2,525 @@
 <file path=word/document.xml><?xml version="1.0" encoding="utf-8"?>
 <w:document xmlns:wpc="http://schemas.microsoft.com/office/word/2010/wordprocessingCanvas" xmlns:cx="http://schemas.microsoft.com/office/drawing/2014/chartex" xmlns:cx1="http://schemas.microsoft.com/office/drawing/2015/9/8/chartex" xmlns:cx2="http://schemas.microsoft.com/office/drawing/2015/10/21/chartex" xmlns:cx3="http://schemas.microsoft.com/office/drawing/2016/5/9/chartex" xmlns:cx4="http://schemas.microsoft.com/office/drawing/2016/5/10/chartex" xmlns:cx5="http://schemas.microsoft.com/office/drawing/2016/5/11/chartex" xmlns:cx6="http://schemas.microsoft.com/office/drawing/2016/5/12/chartex" xmlns:cx7="http://schemas.microsoft.com/office/drawing/2016/5/13/chartex" xmlns:cx8="http://schemas.microsoft.com/office/drawing/2016/5/14/chartex" xmlns:mc="http://schemas.openxmlformats.org/markup-compatibility/2006" xmlns:aink="http://schemas.microsoft.com/office/drawing/2016/ink" xmlns:am3d="http://schemas.microsoft.com/office/drawing/2017/model3d" xmlns:o="urn:schemas-microsoft-com:office:office" xmlns:oel="http://schemas.microsoft.com/office/2019/extlst" xmlns:r="http://schemas.openxmlformats.org/officeDocument/2006/relationships" xmlns:m="http://schemas.openxmlformats.org/officeDocument/2006/math" xmlns:v="urn:schemas-microsoft-com:vml" xmlns:wp14="http://schemas.microsoft.com/office/word/2010/wordprocessingDrawing" xmlns:wp="http://schemas.openxmlformats.org/drawingml/2006/wordprocessingDrawing" xmlns:w10="urn:schemas-microsoft-com:office:word" xmlns:w="http://schemas.openxmlformats.org/wordprocessingml/2006/main" xmlns:w14="http://schemas.microsoft.com/office/word/2010/wordml" xmlns:w15="http://schemas.microsoft.com/office/word/2012/wordml" xmlns:w16cex="http://schemas.microsoft.com/office/word/2018/wordml/cex" xmlns:w16cid="http://schemas.microsoft.com/office/word/2016/wordml/cid" xmlns:w16="http://schemas.microsoft.com/office/word/2018/wordml" xmlns:w16du="http://schemas.microsoft.com/office/word/2023/wordml/word16du" xmlns:w16sdtdh="http://schemas.microsoft.com/office/word/2020/wordml/sdtdatahash" xmlns:w16sdtfl="http://schemas.microsoft.com/office/word/2024/wordml/sdtformatlock" xmlns:w16se="http://schemas.microsoft.com/office/word/2015/wordml/symex" xmlns:wpg="http://schemas.microsoft.com/office/word/2010/wordprocessingGroup" xmlns:wpi="http://schemas.microsoft.com/office/word/2010/wordprocessingInk" xmlns:wne="http://schemas.microsoft.com/office/word/2006/wordml" xmlns:wps="http://schemas.microsoft.com/office/word/2010/wordprocessingShape" mc:Ignorable="w14 w15 w16se w16cid w16 w16cex w16sdtdh w16sdtfl w16du wp14">
   <w:body>
+    <w:p>
+      <w:r>
+        <w:rPr>
+          <w:noProof/>
+        </w:rPr>
+        <w:drawing>
+          <wp:inline distT="0" distB="0" distL="0" distR="0" wp14:anchorId="74A611A6" wp14:editId="0AD3ABDC">
+            <wp:extent cx="5731510" cy="4483735"/>
+            <wp:effectExtent l="0" t="0" r="2540" b="0"/>
+            <wp:docPr id="835025253" name="Picture 1" descr="A white background with black text&#10;&#10;AI-generated content may be incorrect."/>
+            <wp:cNvGraphicFramePr>
+              <a:graphicFrameLocks xmlns:a="http://schemas.openxmlformats.org/drawingml/2006/main" noChangeAspect="1"/>
+            </wp:cNvGraphicFramePr>
+            <a:graphic xmlns:a="http://schemas.openxmlformats.org/drawingml/2006/main">
+              <a:graphicData uri="http://schemas.openxmlformats.org/drawingml/2006/picture">
+                <pic:pic xmlns:pic="http://schemas.openxmlformats.org/drawingml/2006/picture">
+                  <pic:nvPicPr>
+                    <pic:cNvPr id="835025253" name="Picture 1" descr="A white background with black text&#10;&#10;AI-generated content may be incorrect."/>
+                    <pic:cNvPicPr/>
+                  </pic:nvPicPr>
+                  <pic:blipFill>
+                    <a:blip r:embed="rId5"/>
+                    <a:stretch>
+                      <a:fillRect/>
+                    </a:stretch>
+                  </pic:blipFill>
+                  <pic:spPr>
+                    <a:xfrm>
+                      <a:off x="0" y="0"/>
+                      <a:ext cx="5731510" cy="4483735"/>
+                    </a:xfrm>
+                    <a:prstGeom prst="rect">
+                      <a:avLst/>
+                    </a:prstGeom>
+                  </pic:spPr>
+                </pic:pic>
+              </a:graphicData>
+            </a:graphic>
+          </wp:inline>
+        </w:drawing>
+      </w:r>
+    </w:p>
     <w:p/>
+    <w:p>
+      <w:pPr>
+        <w:pStyle w:val="Heading1"/>
+        <w:rPr>
+          <w:lang w:val="en-BE"/>
+        </w:rPr>
+      </w:pPr>
+      <w:r>
+        <w:rPr>
+          <w:lang w:val="en-BE"/>
+        </w:rPr>
+        <w:t>Get or connect to data</w:t>
+      </w:r>
+    </w:p>
+    <w:p>
+      <w:pPr>
+        <w:pStyle w:val="Heading2"/>
+        <w:rPr>
+          <w:lang w:val="en-BE"/>
+        </w:rPr>
+      </w:pPr>
+      <w:r>
+        <w:rPr>
+          <w:lang w:val="en-BE"/>
+        </w:rPr>
+        <w:t>Identify and connect to data sources or a shared semantic model</w:t>
+      </w:r>
+    </w:p>
+    <w:p>
+      <w:pPr>
+        <w:rPr>
+          <w:lang w:val="en-BE"/>
+        </w:rPr>
+      </w:pPr>
+      <w:r>
+        <w:rPr>
+          <w:lang w:val="en-BE"/>
+        </w:rPr>
+        <w:t>You can connect easily to a data source thanks to the connector with Power Bi.</w:t>
+      </w:r>
+    </w:p>
+    <w:p>
+      <w:pPr>
+        <w:rPr>
+          <w:lang w:val="en-BE"/>
+        </w:rPr>
+      </w:pPr>
+      <w:r>
+        <w:rPr>
+          <w:lang w:val="en-BE"/>
+        </w:rPr>
+        <w:t>It exists several connectors, in our case we will use excel in local .</w:t>
+      </w:r>
+    </w:p>
+    <w:p>
+      <w:pPr>
+        <w:rPr>
+          <w:lang w:val="en-BE"/>
+        </w:rPr>
+      </w:pPr>
+      <w:r>
+        <w:rPr>
+          <w:noProof/>
+        </w:rPr>
+        <w:drawing>
+          <wp:inline distT="0" distB="0" distL="0" distR="0" wp14:anchorId="35ACA562" wp14:editId="0D27522F">
+            <wp:extent cx="5731510" cy="1635760"/>
+            <wp:effectExtent l="0" t="0" r="2540" b="2540"/>
+            <wp:docPr id="1242829329" name="Picture 1"/>
+            <wp:cNvGraphicFramePr>
+              <a:graphicFrameLocks xmlns:a="http://schemas.openxmlformats.org/drawingml/2006/main" noChangeAspect="1"/>
+            </wp:cNvGraphicFramePr>
+            <a:graphic xmlns:a="http://schemas.openxmlformats.org/drawingml/2006/main">
+              <a:graphicData uri="http://schemas.openxmlformats.org/drawingml/2006/picture">
+                <pic:pic xmlns:pic="http://schemas.openxmlformats.org/drawingml/2006/picture">
+                  <pic:nvPicPr>
+                    <pic:cNvPr id="1242829329" name=""/>
+                    <pic:cNvPicPr/>
+                  </pic:nvPicPr>
+                  <pic:blipFill>
+                    <a:blip r:embed="rId6"/>
+                    <a:stretch>
+                      <a:fillRect/>
+                    </a:stretch>
+                  </pic:blipFill>
+                  <pic:spPr>
+                    <a:xfrm>
+                      <a:off x="0" y="0"/>
+                      <a:ext cx="5731510" cy="1635760"/>
+                    </a:xfrm>
+                    <a:prstGeom prst="rect">
+                      <a:avLst/>
+                    </a:prstGeom>
+                  </pic:spPr>
+                </pic:pic>
+              </a:graphicData>
+            </a:graphic>
+          </wp:inline>
+        </w:drawing>
+      </w:r>
+    </w:p>
+    <w:p>
+      <w:pPr>
+        <w:rPr>
+          <w:lang w:val="en-BE"/>
+        </w:rPr>
+      </w:pPr>
+      <w:r>
+        <w:rPr>
+          <w:noProof/>
+        </w:rPr>
+        <w:lastRenderedPageBreak/>
+        <w:drawing>
+          <wp:inline distT="0" distB="0" distL="0" distR="0" wp14:anchorId="231F02D8" wp14:editId="3B53818F">
+            <wp:extent cx="5731510" cy="1703070"/>
+            <wp:effectExtent l="0" t="0" r="2540" b="0"/>
+            <wp:docPr id="214747108" name="Picture 1" descr="A screenshot of a computer&#10;&#10;AI-generated content may be incorrect."/>
+            <wp:cNvGraphicFramePr>
+              <a:graphicFrameLocks xmlns:a="http://schemas.openxmlformats.org/drawingml/2006/main" noChangeAspect="1"/>
+            </wp:cNvGraphicFramePr>
+            <a:graphic xmlns:a="http://schemas.openxmlformats.org/drawingml/2006/main">
+              <a:graphicData uri="http://schemas.openxmlformats.org/drawingml/2006/picture">
+                <pic:pic xmlns:pic="http://schemas.openxmlformats.org/drawingml/2006/picture">
+                  <pic:nvPicPr>
+                    <pic:cNvPr id="214747108" name="Picture 1" descr="A screenshot of a computer&#10;&#10;AI-generated content may be incorrect."/>
+                    <pic:cNvPicPr/>
+                  </pic:nvPicPr>
+                  <pic:blipFill>
+                    <a:blip r:embed="rId7"/>
+                    <a:stretch>
+                      <a:fillRect/>
+                    </a:stretch>
+                  </pic:blipFill>
+                  <pic:spPr>
+                    <a:xfrm>
+                      <a:off x="0" y="0"/>
+                      <a:ext cx="5731510" cy="1703070"/>
+                    </a:xfrm>
+                    <a:prstGeom prst="rect">
+                      <a:avLst/>
+                    </a:prstGeom>
+                  </pic:spPr>
+                </pic:pic>
+              </a:graphicData>
+            </a:graphic>
+          </wp:inline>
+        </w:drawing>
+      </w:r>
+    </w:p>
+    <w:p>
+      <w:pPr>
+        <w:rPr>
+          <w:lang w:val="en-BE"/>
+        </w:rPr>
+      </w:pPr>
+    </w:p>
+    <w:p>
+      <w:pPr>
+        <w:rPr>
+          <w:lang w:val="en-BE"/>
+        </w:rPr>
+      </w:pPr>
+      <w:r>
+        <w:rPr>
+          <w:noProof/>
+        </w:rPr>
+        <w:drawing>
+          <wp:inline distT="0" distB="0" distL="0" distR="0" wp14:anchorId="521F1CD8" wp14:editId="264338AE">
+            <wp:extent cx="5731510" cy="3399155"/>
+            <wp:effectExtent l="0" t="0" r="2540" b="0"/>
+            <wp:docPr id="1075724174" name="Picture 1" descr="A screenshot of a computer&#10;&#10;AI-generated content may be incorrect."/>
+            <wp:cNvGraphicFramePr>
+              <a:graphicFrameLocks xmlns:a="http://schemas.openxmlformats.org/drawingml/2006/main" noChangeAspect="1"/>
+            </wp:cNvGraphicFramePr>
+            <a:graphic xmlns:a="http://schemas.openxmlformats.org/drawingml/2006/main">
+              <a:graphicData uri="http://schemas.openxmlformats.org/drawingml/2006/picture">
+                <pic:pic xmlns:pic="http://schemas.openxmlformats.org/drawingml/2006/picture">
+                  <pic:nvPicPr>
+                    <pic:cNvPr id="1075724174" name="Picture 1" descr="A screenshot of a computer&#10;&#10;AI-generated content may be incorrect."/>
+                    <pic:cNvPicPr/>
+                  </pic:nvPicPr>
+                  <pic:blipFill>
+                    <a:blip r:embed="rId8"/>
+                    <a:stretch>
+                      <a:fillRect/>
+                    </a:stretch>
+                  </pic:blipFill>
+                  <pic:spPr>
+                    <a:xfrm>
+                      <a:off x="0" y="0"/>
+                      <a:ext cx="5731510" cy="3399155"/>
+                    </a:xfrm>
+                    <a:prstGeom prst="rect">
+                      <a:avLst/>
+                    </a:prstGeom>
+                  </pic:spPr>
+                </pic:pic>
+              </a:graphicData>
+            </a:graphic>
+          </wp:inline>
+        </w:drawing>
+      </w:r>
+    </w:p>
+    <w:p>
+      <w:pPr>
+        <w:rPr>
+          <w:lang w:val="en-BE"/>
+        </w:rPr>
+      </w:pPr>
+      <w:r>
+        <w:rPr>
+          <w:lang w:val="en-BE"/>
+        </w:rPr>
+        <w:t>Now you can select the </w:t>
+      </w:r>
+      <w:r>
+        <w:rPr>
+          <w:b/>
+          <w:bCs/>
+          <w:lang w:val="en-BE"/>
+        </w:rPr>
+        <w:t>Load</w:t>
+      </w:r>
+      <w:r>
+        <w:rPr>
+          <w:lang w:val="en-BE"/>
+        </w:rPr>
+        <w:t> button to automatically load your data into the Power BI model or select the </w:t>
+      </w:r>
+      <w:r>
+        <w:rPr>
+          <w:b/>
+          <w:bCs/>
+          <w:lang w:val="en-BE"/>
+        </w:rPr>
+        <w:t>Transform Data</w:t>
+      </w:r>
+      <w:r>
+        <w:rPr>
+          <w:lang w:val="en-BE"/>
+        </w:rPr>
+        <w:t> button to launch the Power Query Editor, where you can review and clean your data before loading it into the Power BI model.</w:t>
+      </w:r>
+    </w:p>
+    <w:p>
+      <w:pPr>
+        <w:rPr>
+          <w:lang w:val="en-BE"/>
+        </w:rPr>
+      </w:pPr>
+      <w:r>
+        <w:rPr>
+          <w:lang w:val="en-BE"/>
+        </w:rPr>
+        <w:t>We often recommend that you transform data, but that process will be discussed later in this module. For this example, you can select </w:t>
+      </w:r>
+      <w:r>
+        <w:rPr>
+          <w:b/>
+          <w:bCs/>
+          <w:lang w:val="en-BE"/>
+        </w:rPr>
+        <w:t>Load</w:t>
+      </w:r>
+      <w:r>
+        <w:rPr>
+          <w:lang w:val="en-BE"/>
+        </w:rPr>
+        <w:t>.</w:t>
+      </w:r>
+    </w:p>
+    <w:p>
+      <w:pPr>
+        <w:rPr>
+          <w:lang w:val="en-BE"/>
+        </w:rPr>
+      </w:pPr>
+      <w:r>
+        <w:rPr>
+          <w:lang w:val="en-BE"/>
+        </w:rPr>
+        <w:t>Excel files might be located in several locations but the best is Onedrive for Business.</w:t>
+      </w:r>
+    </w:p>
+    <w:p>
+      <w:pPr>
+        <w:rPr>
+          <w:lang w:val="en-BE"/>
+        </w:rPr>
+      </w:pPr>
+      <w:r>
+        <w:rPr>
+          <w:noProof/>
+        </w:rPr>
+        <w:lastRenderedPageBreak/>
+        <w:drawing>
+          <wp:inline distT="0" distB="0" distL="0" distR="0" wp14:anchorId="05D7C916" wp14:editId="126D14DC">
+            <wp:extent cx="5731510" cy="3002915"/>
+            <wp:effectExtent l="0" t="0" r="2540" b="6985"/>
+            <wp:docPr id="854932492" name="Picture 1"/>
+            <wp:cNvGraphicFramePr>
+              <a:graphicFrameLocks xmlns:a="http://schemas.openxmlformats.org/drawingml/2006/main" noChangeAspect="1"/>
+            </wp:cNvGraphicFramePr>
+            <a:graphic xmlns:a="http://schemas.openxmlformats.org/drawingml/2006/main">
+              <a:graphicData uri="http://schemas.openxmlformats.org/drawingml/2006/picture">
+                <pic:pic xmlns:pic="http://schemas.openxmlformats.org/drawingml/2006/picture">
+                  <pic:nvPicPr>
+                    <pic:cNvPr id="854932492" name=""/>
+                    <pic:cNvPicPr/>
+                  </pic:nvPicPr>
+                  <pic:blipFill>
+                    <a:blip r:embed="rId9"/>
+                    <a:stretch>
+                      <a:fillRect/>
+                    </a:stretch>
+                  </pic:blipFill>
+                  <pic:spPr>
+                    <a:xfrm>
+                      <a:off x="0" y="0"/>
+                      <a:ext cx="5731510" cy="3002915"/>
+                    </a:xfrm>
+                    <a:prstGeom prst="rect">
+                      <a:avLst/>
+                    </a:prstGeom>
+                  </pic:spPr>
+                </pic:pic>
+              </a:graphicData>
+            </a:graphic>
+          </wp:inline>
+        </w:drawing>
+      </w:r>
+    </w:p>
+    <w:p>
+      <w:pPr>
+        <w:rPr>
+          <w:lang w:val="en-BE"/>
+        </w:rPr>
+      </w:pPr>
+    </w:p>
+    <w:p>
+      <w:pPr>
+        <w:pStyle w:val="Heading2"/>
+        <w:rPr>
+          <w:lang w:val="en-BE"/>
+        </w:rPr>
+      </w:pPr>
+      <w:r>
+        <w:rPr>
+          <w:lang w:val="en-BE"/>
+        </w:rPr>
+        <w:t>Change data source settings, including credentials and privacy levels</w:t>
+      </w:r>
+    </w:p>
+    <w:p>
+      <w:pPr>
+        <w:pStyle w:val="Heading2"/>
+        <w:rPr>
+          <w:lang w:val="en-BE"/>
+        </w:rPr>
+      </w:pPr>
+      <w:r>
+        <w:rPr>
+          <w:lang w:val="en-BE"/>
+        </w:rPr>
+        <w:t>Choose between DirectQuery and Import</w:t>
+      </w:r>
+    </w:p>
+    <w:p>
+      <w:pPr>
+        <w:pStyle w:val="Heading1"/>
+      </w:pPr>
+      <w:r>
+        <w:t>Create and modify parameters</w:t>
+      </w:r>
+    </w:p>
+    <w:p>
+      <w:pPr>
+        <w:pStyle w:val="Heading2"/>
+        <w:rPr>
+          <w:lang w:val="en-BE"/>
+        </w:rPr>
+      </w:pPr>
+      <w:r>
+        <w:rPr>
+          <w:lang w:val="en-BE"/>
+        </w:rPr>
+        <w:t>Profile and clean the data</w:t>
+      </w:r>
+    </w:p>
+    <w:p>
+      <w:pPr>
+        <w:pStyle w:val="Heading2"/>
+        <w:rPr>
+          <w:lang w:val="en-BE"/>
+        </w:rPr>
+      </w:pPr>
+      <w:r>
+        <w:rPr>
+          <w:lang w:val="en-BE"/>
+        </w:rPr>
+        <w:t>Evaluate data, including data statistics and column properties</w:t>
+      </w:r>
+    </w:p>
+    <w:p>
+      <w:pPr>
+        <w:pStyle w:val="Heading2"/>
+        <w:rPr>
+          <w:lang w:val="en-BE"/>
+        </w:rPr>
+      </w:pPr>
+      <w:r>
+        <w:rPr>
+          <w:lang w:val="en-BE"/>
+        </w:rPr>
+        <w:t>Resolve inconsistencies, unexpected or null values, and data quality issues</w:t>
+      </w:r>
+    </w:p>
+    <w:p>
+      <w:pPr>
+        <w:pStyle w:val="Heading2"/>
+        <w:rPr>
+          <w:lang w:val="en-BE"/>
+        </w:rPr>
+      </w:pPr>
+      <w:r>
+        <w:rPr>
+          <w:lang w:val="en-BE"/>
+        </w:rPr>
+        <w:t>Resolve data import errors</w:t>
+      </w:r>
+    </w:p>
+    <w:p/>
+    <w:p/>
+    <w:p>
+      <w:r>
+        <w:rPr>
+          <w:noProof/>
+        </w:rPr>
+        <w:lastRenderedPageBreak/>
+        <w:drawing>
+          <wp:inline distT="0" distB="0" distL="0" distR="0" wp14:anchorId="6D37F586" wp14:editId="04328727">
+            <wp:extent cx="5731510" cy="4193540"/>
+            <wp:effectExtent l="0" t="0" r="2540" b="0"/>
+            <wp:docPr id="1859381870" name="Picture 1" descr="A screenshot of a computer&#10;&#10;AI-generated content may be incorrect."/>
+            <wp:cNvGraphicFramePr>
+              <a:graphicFrameLocks xmlns:a="http://schemas.openxmlformats.org/drawingml/2006/main" noChangeAspect="1"/>
+            </wp:cNvGraphicFramePr>
+            <a:graphic xmlns:a="http://schemas.openxmlformats.org/drawingml/2006/main">
+              <a:graphicData uri="http://schemas.openxmlformats.org/drawingml/2006/picture">
+                <pic:pic xmlns:pic="http://schemas.openxmlformats.org/drawingml/2006/picture">
+                  <pic:nvPicPr>
+                    <pic:cNvPr id="1859381870" name="Picture 1" descr="A screenshot of a computer&#10;&#10;AI-generated content may be incorrect."/>
+                    <pic:cNvPicPr/>
+                  </pic:nvPicPr>
+                  <pic:blipFill>
+                    <a:blip r:embed="rId10"/>
+                    <a:stretch>
+                      <a:fillRect/>
+                    </a:stretch>
+                  </pic:blipFill>
+                  <pic:spPr>
+                    <a:xfrm>
+                      <a:off x="0" y="0"/>
+                      <a:ext cx="5731510" cy="4193540"/>
+                    </a:xfrm>
+                    <a:prstGeom prst="rect">
+                      <a:avLst/>
+                    </a:prstGeom>
+                  </pic:spPr>
+                </pic:pic>
+              </a:graphicData>
+            </a:graphic>
+          </wp:inline>
+        </w:drawing>
+      </w:r>
+    </w:p>
     <w:sectPr>
       <w:pgSz w:w="11906" w:h="16838"/>
       <w:pgMar w:top="1440" w:right="1440" w:bottom="1440" w:left="1440" w:header="708" w:footer="708" w:gutter="0"/>
@@ -11,6 +529,315 @@
     </w:sectPr>
   </w:body>
 </w:document>
+</file>
+
+<file path=word/numbering.xml><?xml version="1.0" encoding="utf-8"?>
+<w:numbering xmlns:wpc="http://schemas.microsoft.com/office/word/2010/wordprocessingCanvas" xmlns:cx="http://schemas.microsoft.com/office/drawing/2014/chartex" xmlns:cx1="http://schemas.microsoft.com/office/drawing/2015/9/8/chartex" xmlns:cx2="http://schemas.microsoft.com/office/drawing/2015/10/21/chartex" xmlns:cx3="http://schemas.microsoft.com/office/drawing/2016/5/9/chartex" xmlns:cx4="http://schemas.microsoft.com/office/drawing/2016/5/10/chartex" xmlns:cx5="http://schemas.microsoft.com/office/drawing/2016/5/11/chartex" xmlns:cx6="http://schemas.microsoft.com/office/drawing/2016/5/12/chartex" xmlns:cx7="http://schemas.microsoft.com/office/drawing/2016/5/13/chartex" xmlns:cx8="http://schemas.microsoft.com/office/drawing/2016/5/14/chartex" xmlns:mc="http://schemas.openxmlformats.org/markup-compatibility/2006" xmlns:aink="http://schemas.microsoft.com/office/drawing/2016/ink" xmlns:am3d="http://schemas.microsoft.com/office/drawing/2017/model3d" xmlns:o="urn:schemas-microsoft-com:office:office" xmlns:oel="http://schemas.microsoft.com/office/2019/extlst" xmlns:r="http://schemas.openxmlformats.org/officeDocument/2006/relationships" xmlns:m="http://schemas.openxmlformats.org/officeDocument/2006/math" xmlns:v="urn:schemas-microsoft-com:vml" xmlns:wp14="http://schemas.microsoft.com/office/word/2010/wordprocessingDrawing" xmlns:wp="http://schemas.openxmlformats.org/drawingml/2006/wordprocessingDrawing" xmlns:w10="urn:schemas-microsoft-com:office:word" xmlns:w="http://schemas.openxmlformats.org/wordprocessingml/2006/main" xmlns:w14="http://schemas.microsoft.com/office/word/2010/wordml" xmlns:w15="http://schemas.microsoft.com/office/word/2012/wordml" xmlns:w16cex="http://schemas.microsoft.com/office/word/2018/wordml/cex" xmlns:w16cid="http://schemas.microsoft.com/office/word/2016/wordml/cid" xmlns:w16="http://schemas.microsoft.com/office/word/2018/wordml" xmlns:w16du="http://schemas.microsoft.com/office/word/2023/wordml/word16du" xmlns:w16sdtdh="http://schemas.microsoft.com/office/word/2020/wordml/sdtdatahash" xmlns:w16sdtfl="http://schemas.microsoft.com/office/word/2024/wordml/sdtformatlock" xmlns:w16se="http://schemas.microsoft.com/office/word/2015/wordml/symex" xmlns:wpg="http://schemas.microsoft.com/office/word/2010/wordprocessingGroup" xmlns:wpi="http://schemas.microsoft.com/office/word/2010/wordprocessingInk" xmlns:wne="http://schemas.microsoft.com/office/word/2006/wordml" xmlns:wps="http://schemas.microsoft.com/office/word/2010/wordprocessingShape" mc:Ignorable="w14 w15 w16se w16cid w16 w16cex w16sdtdh w16sdtfl w16du wp14">
+  <w:abstractNum w:abstractNumId="0" w15:restartNumberingAfterBreak="0">
+    <w:nsid w:val="52222F7B"/>
+    <w:multiLevelType w:val="multilevel"/>
+    <w:tmpl w:val="86E0C128"/>
+    <w:lvl w:ilvl="0">
+      <w:start w:val="1"/>
+      <w:numFmt w:val="bullet"/>
+      <w:lvlText w:val=""/>
+      <w:lvlJc w:val="left"/>
+      <w:pPr>
+        <w:tabs>
+          <w:tab w:val="num" w:pos="720"/>
+        </w:tabs>
+        <w:ind w:left="720" w:hanging="360"/>
+      </w:pPr>
+      <w:rPr>
+        <w:rFonts w:ascii="Symbol" w:hAnsi="Symbol" w:hint="default"/>
+        <w:sz w:val="20"/>
+      </w:rPr>
+    </w:lvl>
+    <w:lvl w:ilvl="1" w:tentative="1">
+      <w:start w:val="1"/>
+      <w:numFmt w:val="bullet"/>
+      <w:lvlText w:val="o"/>
+      <w:lvlJc w:val="left"/>
+      <w:pPr>
+        <w:tabs>
+          <w:tab w:val="num" w:pos="1440"/>
+        </w:tabs>
+        <w:ind w:left="1440" w:hanging="360"/>
+      </w:pPr>
+      <w:rPr>
+        <w:rFonts w:ascii="Courier New" w:hAnsi="Courier New" w:hint="default"/>
+        <w:sz w:val="20"/>
+      </w:rPr>
+    </w:lvl>
+    <w:lvl w:ilvl="2" w:tentative="1">
+      <w:start w:val="1"/>
+      <w:numFmt w:val="bullet"/>
+      <w:lvlText w:val=""/>
+      <w:lvlJc w:val="left"/>
+      <w:pPr>
+        <w:tabs>
+          <w:tab w:val="num" w:pos="2160"/>
+        </w:tabs>
+        <w:ind w:left="2160" w:hanging="360"/>
+      </w:pPr>
+      <w:rPr>
+        <w:rFonts w:ascii="Wingdings" w:hAnsi="Wingdings" w:hint="default"/>
+        <w:sz w:val="20"/>
+      </w:rPr>
+    </w:lvl>
+    <w:lvl w:ilvl="3" w:tentative="1">
+      <w:start w:val="1"/>
+      <w:numFmt w:val="bullet"/>
+      <w:lvlText w:val=""/>
+      <w:lvlJc w:val="left"/>
+      <w:pPr>
+        <w:tabs>
+          <w:tab w:val="num" w:pos="2880"/>
+        </w:tabs>
+        <w:ind w:left="2880" w:hanging="360"/>
+      </w:pPr>
+      <w:rPr>
+        <w:rFonts w:ascii="Wingdings" w:hAnsi="Wingdings" w:hint="default"/>
+        <w:sz w:val="20"/>
+      </w:rPr>
+    </w:lvl>
+    <w:lvl w:ilvl="4" w:tentative="1">
+      <w:start w:val="1"/>
+      <w:numFmt w:val="bullet"/>
+      <w:lvlText w:val=""/>
+      <w:lvlJc w:val="left"/>
+      <w:pPr>
+        <w:tabs>
+          <w:tab w:val="num" w:pos="3600"/>
+        </w:tabs>
+        <w:ind w:left="3600" w:hanging="360"/>
+      </w:pPr>
+      <w:rPr>
+        <w:rFonts w:ascii="Wingdings" w:hAnsi="Wingdings" w:hint="default"/>
+        <w:sz w:val="20"/>
+      </w:rPr>
+    </w:lvl>
+    <w:lvl w:ilvl="5" w:tentative="1">
+      <w:start w:val="1"/>
+      <w:numFmt w:val="bullet"/>
+      <w:lvlText w:val=""/>
+      <w:lvlJc w:val="left"/>
+      <w:pPr>
+        <w:tabs>
+          <w:tab w:val="num" w:pos="4320"/>
+        </w:tabs>
+        <w:ind w:left="4320" w:hanging="360"/>
+      </w:pPr>
+      <w:rPr>
+        <w:rFonts w:ascii="Wingdings" w:hAnsi="Wingdings" w:hint="default"/>
+        <w:sz w:val="20"/>
+      </w:rPr>
+    </w:lvl>
+    <w:lvl w:ilvl="6" w:tentative="1">
+      <w:start w:val="1"/>
+      <w:numFmt w:val="bullet"/>
+      <w:lvlText w:val=""/>
+      <w:lvlJc w:val="left"/>
+      <w:pPr>
+        <w:tabs>
+          <w:tab w:val="num" w:pos="5040"/>
+        </w:tabs>
+        <w:ind w:left="5040" w:hanging="360"/>
+      </w:pPr>
+      <w:rPr>
+        <w:rFonts w:ascii="Wingdings" w:hAnsi="Wingdings" w:hint="default"/>
+        <w:sz w:val="20"/>
+      </w:rPr>
+    </w:lvl>
+    <w:lvl w:ilvl="7" w:tentative="1">
+      <w:start w:val="1"/>
+      <w:numFmt w:val="bullet"/>
+      <w:lvlText w:val=""/>
+      <w:lvlJc w:val="left"/>
+      <w:pPr>
+        <w:tabs>
+          <w:tab w:val="num" w:pos="5760"/>
+        </w:tabs>
+        <w:ind w:left="5760" w:hanging="360"/>
+      </w:pPr>
+      <w:rPr>
+        <w:rFonts w:ascii="Wingdings" w:hAnsi="Wingdings" w:hint="default"/>
+        <w:sz w:val="20"/>
+      </w:rPr>
+    </w:lvl>
+    <w:lvl w:ilvl="8" w:tentative="1">
+      <w:start w:val="1"/>
+      <w:numFmt w:val="bullet"/>
+      <w:lvlText w:val=""/>
+      <w:lvlJc w:val="left"/>
+      <w:pPr>
+        <w:tabs>
+          <w:tab w:val="num" w:pos="6480"/>
+        </w:tabs>
+        <w:ind w:left="6480" w:hanging="360"/>
+      </w:pPr>
+      <w:rPr>
+        <w:rFonts w:ascii="Wingdings" w:hAnsi="Wingdings" w:hint="default"/>
+        <w:sz w:val="20"/>
+      </w:rPr>
+    </w:lvl>
+  </w:abstractNum>
+  <w:abstractNum w:abstractNumId="1" w15:restartNumberingAfterBreak="0">
+    <w:nsid w:val="55B660FC"/>
+    <w:multiLevelType w:val="multilevel"/>
+    <w:tmpl w:val="DE52A674"/>
+    <w:lvl w:ilvl="0">
+      <w:start w:val="1"/>
+      <w:numFmt w:val="bullet"/>
+      <w:lvlText w:val=""/>
+      <w:lvlJc w:val="left"/>
+      <w:pPr>
+        <w:tabs>
+          <w:tab w:val="num" w:pos="720"/>
+        </w:tabs>
+        <w:ind w:left="720" w:hanging="360"/>
+      </w:pPr>
+      <w:rPr>
+        <w:rFonts w:ascii="Symbol" w:hAnsi="Symbol" w:hint="default"/>
+        <w:sz w:val="20"/>
+      </w:rPr>
+    </w:lvl>
+    <w:lvl w:ilvl="1" w:tentative="1">
+      <w:start w:val="1"/>
+      <w:numFmt w:val="bullet"/>
+      <w:lvlText w:val="o"/>
+      <w:lvlJc w:val="left"/>
+      <w:pPr>
+        <w:tabs>
+          <w:tab w:val="num" w:pos="1440"/>
+        </w:tabs>
+        <w:ind w:left="1440" w:hanging="360"/>
+      </w:pPr>
+      <w:rPr>
+        <w:rFonts w:ascii="Courier New" w:hAnsi="Courier New" w:hint="default"/>
+        <w:sz w:val="20"/>
+      </w:rPr>
+    </w:lvl>
+    <w:lvl w:ilvl="2" w:tentative="1">
+      <w:start w:val="1"/>
+      <w:numFmt w:val="bullet"/>
+      <w:lvlText w:val=""/>
+      <w:lvlJc w:val="left"/>
+      <w:pPr>
+        <w:tabs>
+          <w:tab w:val="num" w:pos="2160"/>
+        </w:tabs>
+        <w:ind w:left="2160" w:hanging="360"/>
+      </w:pPr>
+      <w:rPr>
+        <w:rFonts w:ascii="Wingdings" w:hAnsi="Wingdings" w:hint="default"/>
+        <w:sz w:val="20"/>
+      </w:rPr>
+    </w:lvl>
+    <w:lvl w:ilvl="3" w:tentative="1">
+      <w:start w:val="1"/>
+      <w:numFmt w:val="bullet"/>
+      <w:lvlText w:val=""/>
+      <w:lvlJc w:val="left"/>
+      <w:pPr>
+        <w:tabs>
+          <w:tab w:val="num" w:pos="2880"/>
+        </w:tabs>
+        <w:ind w:left="2880" w:hanging="360"/>
+      </w:pPr>
+      <w:rPr>
+        <w:rFonts w:ascii="Wingdings" w:hAnsi="Wingdings" w:hint="default"/>
+        <w:sz w:val="20"/>
+      </w:rPr>
+    </w:lvl>
+    <w:lvl w:ilvl="4" w:tentative="1">
+      <w:start w:val="1"/>
+      <w:numFmt w:val="bullet"/>
+      <w:lvlText w:val=""/>
+      <w:lvlJc w:val="left"/>
+      <w:pPr>
+        <w:tabs>
+          <w:tab w:val="num" w:pos="3600"/>
+        </w:tabs>
+        <w:ind w:left="3600" w:hanging="360"/>
+      </w:pPr>
+      <w:rPr>
+        <w:rFonts w:ascii="Wingdings" w:hAnsi="Wingdings" w:hint="default"/>
+        <w:sz w:val="20"/>
+      </w:rPr>
+    </w:lvl>
+    <w:lvl w:ilvl="5" w:tentative="1">
+      <w:start w:val="1"/>
+      <w:numFmt w:val="bullet"/>
+      <w:lvlText w:val=""/>
+      <w:lvlJc w:val="left"/>
+      <w:pPr>
+        <w:tabs>
+          <w:tab w:val="num" w:pos="4320"/>
+        </w:tabs>
+        <w:ind w:left="4320" w:hanging="360"/>
+      </w:pPr>
+      <w:rPr>
+        <w:rFonts w:ascii="Wingdings" w:hAnsi="Wingdings" w:hint="default"/>
+        <w:sz w:val="20"/>
+      </w:rPr>
+    </w:lvl>
+    <w:lvl w:ilvl="6" w:tentative="1">
+      <w:start w:val="1"/>
+      <w:numFmt w:val="bullet"/>
+      <w:lvlText w:val=""/>
+      <w:lvlJc w:val="left"/>
+      <w:pPr>
+        <w:tabs>
+          <w:tab w:val="num" w:pos="5040"/>
+        </w:tabs>
+        <w:ind w:left="5040" w:hanging="360"/>
+      </w:pPr>
+      <w:rPr>
+        <w:rFonts w:ascii="Wingdings" w:hAnsi="Wingdings" w:hint="default"/>
+        <w:sz w:val="20"/>
+      </w:rPr>
+    </w:lvl>
+    <w:lvl w:ilvl="7" w:tentative="1">
+      <w:start w:val="1"/>
+      <w:numFmt w:val="bullet"/>
+      <w:lvlText w:val=""/>
+      <w:lvlJc w:val="left"/>
+      <w:pPr>
+        <w:tabs>
+          <w:tab w:val="num" w:pos="5760"/>
+        </w:tabs>
+        <w:ind w:left="5760" w:hanging="360"/>
+      </w:pPr>
+      <w:rPr>
+        <w:rFonts w:ascii="Wingdings" w:hAnsi="Wingdings" w:hint="default"/>
+        <w:sz w:val="20"/>
+      </w:rPr>
+    </w:lvl>
+    <w:lvl w:ilvl="8" w:tentative="1">
+      <w:start w:val="1"/>
+      <w:numFmt w:val="bullet"/>
+      <w:lvlText w:val=""/>
+      <w:lvlJc w:val="left"/>
+      <w:pPr>
+        <w:tabs>
+          <w:tab w:val="num" w:pos="6480"/>
+        </w:tabs>
+        <w:ind w:left="6480" w:hanging="360"/>
+      </w:pPr>
+      <w:rPr>
+        <w:rFonts w:ascii="Wingdings" w:hAnsi="Wingdings" w:hint="default"/>
+        <w:sz w:val="20"/>
+      </w:rPr>
+    </w:lvl>
+  </w:abstractNum>
+  <w:num w:numId="1" w16cid:durableId="1488396481">
+    <w:abstractNumId w:val="0"/>
+  </w:num>
+  <w:num w:numId="2" w16cid:durableId="361171142">
+    <w:abstractNumId w:val="1"/>
+  </w:num>
+</w:numbering>
 </file>
 
 <file path=word/styles.xml><?xml version="1.0" encoding="utf-8"?>
@@ -439,7 +1266,6 @@
     <w:next w:val="Normal"/>
     <w:link w:val="Heading2Char"/>
     <w:uiPriority w:val="9"/>
-    <w:semiHidden/>
     <w:unhideWhenUsed/>
     <w:qFormat/>
     <w:rsid w:val="00EE486D"/>
@@ -614,7 +1440,6 @@
   <w:style w:type="character" w:default="1" w:styleId="DefaultParagraphFont">
     <w:name w:val="Default Paragraph Font"/>
     <w:uiPriority w:val="1"/>
-    <w:semiHidden/>
     <w:unhideWhenUsed/>
   </w:style>
   <w:style w:type="table" w:default="1" w:styleId="TableNormal">
@@ -656,7 +1481,6 @@
     <w:basedOn w:val="DefaultParagraphFont"/>
     <w:link w:val="Heading2"/>
     <w:uiPriority w:val="9"/>
-    <w:semiHidden/>
     <w:rsid w:val="00EE486D"/>
     <w:rPr>
       <w:rFonts w:asciiTheme="majorHAnsi" w:eastAsiaTheme="majorEastAsia" w:hAnsiTheme="majorHAnsi" w:cstheme="majorBidi"/>

</xml_diff>